<commit_message>
uygulama raporu ve görüntü raporu konsol 2
</commit_message>
<xml_diff>
--- a/Proje raporu.docx
+++ b/Proje raporu.docx
@@ -1,6 +1,6 @@
 
 <file path=word/document.xml><?xml version="1.0" encoding="utf-8"?>
-<w:document xmlns:wpc="http://schemas.microsoft.com/office/word/2010/wordprocessingCanvas" xmlns:cx="http://schemas.microsoft.com/office/drawing/2014/chartex" xmlns:cx1="http://schemas.microsoft.com/office/drawing/2015/9/8/chartex" xmlns:cx2="http://schemas.microsoft.com/office/drawing/2015/10/21/chartex" xmlns:cx3="http://schemas.microsoft.com/office/drawing/2016/5/9/chartex" xmlns:cx4="http://schemas.microsoft.com/office/drawing/2016/5/10/chartex" xmlns:cx5="http://schemas.microsoft.com/office/drawing/2016/5/11/chartex" xmlns:cx6="http://schemas.microsoft.com/office/drawing/2016/5/12/chartex" xmlns:cx7="http://schemas.microsoft.com/office/drawing/2016/5/13/chartex" xmlns:cx8="http://schemas.microsoft.com/office/drawing/2016/5/14/chartex" xmlns:mc="http://schemas.openxmlformats.org/markup-compatibility/2006" xmlns:aink="http://schemas.microsoft.com/office/drawing/2016/ink" xmlns:am3d="http://schemas.microsoft.com/office/drawing/2017/model3d" xmlns:o="urn:schemas-microsoft-com:office:office" xmlns:r="http://schemas.openxmlformats.org/officeDocument/2006/relationships" xmlns:m="http://schemas.openxmlformats.org/officeDocument/2006/math" xmlns:v="urn:schemas-microsoft-com:vml" xmlns:wp14="http://schemas.microsoft.com/office/word/2010/wordprocessingDrawing" xmlns:wp="http://schemas.openxmlformats.org/drawingml/2006/wordprocessingDrawing" xmlns:w10="urn:schemas-microsoft-com:office:word" xmlns:w="http://schemas.openxmlformats.org/wordprocessingml/2006/main" xmlns:w14="http://schemas.microsoft.com/office/word/2010/wordml" xmlns:w15="http://schemas.microsoft.com/office/word/2012/wordml" xmlns:w16cex="http://schemas.microsoft.com/office/word/2018/wordml/cex" xmlns:w16cid="http://schemas.microsoft.com/office/word/2016/wordml/cid" xmlns:w16="http://schemas.microsoft.com/office/word/2018/wordml" xmlns:w16sdtdh="http://schemas.microsoft.com/office/word/2020/wordml/sdtdatahash" xmlns:w16se="http://schemas.microsoft.com/office/word/2015/wordml/symex" xmlns:wpg="http://schemas.microsoft.com/office/word/2010/wordprocessingGroup" xmlns:wpi="http://schemas.microsoft.com/office/word/2010/wordprocessingInk" xmlns:wne="http://schemas.microsoft.com/office/word/2006/wordml" xmlns:wps="http://schemas.microsoft.com/office/word/2010/wordprocessingShape" mc:Ignorable="w14 w15 w16se w16cid w16 w16cex w16sdtdh wp14">
+<w:document xmlns:wpc="http://schemas.microsoft.com/office/word/2010/wordprocessingCanvas" xmlns:cx="http://schemas.microsoft.com/office/drawing/2014/chartex" xmlns:cx1="http://schemas.microsoft.com/office/drawing/2015/9/8/chartex" xmlns:cx2="http://schemas.microsoft.com/office/drawing/2015/10/21/chartex" xmlns:cx3="http://schemas.microsoft.com/office/drawing/2016/5/9/chartex" xmlns:cx4="http://schemas.microsoft.com/office/drawing/2016/5/10/chartex" xmlns:cx5="http://schemas.microsoft.com/office/drawing/2016/5/11/chartex" xmlns:cx6="http://schemas.microsoft.com/office/drawing/2016/5/12/chartex" xmlns:cx7="http://schemas.microsoft.com/office/drawing/2016/5/13/chartex" xmlns:cx8="http://schemas.microsoft.com/office/drawing/2016/5/14/chartex" xmlns:mc="http://schemas.openxmlformats.org/markup-compatibility/2006" xmlns:aink="http://schemas.microsoft.com/office/drawing/2016/ink" xmlns:am3d="http://schemas.microsoft.com/office/drawing/2017/model3d" xmlns:o="urn:schemas-microsoft-com:office:office" xmlns:oel="http://schemas.microsoft.com/office/2019/extlst" xmlns:r="http://schemas.openxmlformats.org/officeDocument/2006/relationships" xmlns:m="http://schemas.openxmlformats.org/officeDocument/2006/math" xmlns:v="urn:schemas-microsoft-com:vml" xmlns:wp14="http://schemas.microsoft.com/office/word/2010/wordprocessingDrawing" xmlns:wp="http://schemas.openxmlformats.org/drawingml/2006/wordprocessingDrawing" xmlns:w10="urn:schemas-microsoft-com:office:word" xmlns:w="http://schemas.openxmlformats.org/wordprocessingml/2006/main" xmlns:w14="http://schemas.microsoft.com/office/word/2010/wordml" xmlns:w15="http://schemas.microsoft.com/office/word/2012/wordml" xmlns:w16cex="http://schemas.microsoft.com/office/word/2018/wordml/cex" xmlns:w16cid="http://schemas.microsoft.com/office/word/2016/wordml/cid" xmlns:w16="http://schemas.microsoft.com/office/word/2018/wordml" xmlns:w16sdtdh="http://schemas.microsoft.com/office/word/2020/wordml/sdtdatahash" xmlns:w16se="http://schemas.microsoft.com/office/word/2015/wordml/symex" xmlns:wpg="http://schemas.microsoft.com/office/word/2010/wordprocessingGroup" xmlns:wpi="http://schemas.microsoft.com/office/word/2010/wordprocessingInk" xmlns:wne="http://schemas.microsoft.com/office/word/2006/wordml" xmlns:wps="http://schemas.microsoft.com/office/word/2010/wordprocessingShape" mc:Ignorable="w14 w15 w16se w16cid w16 w16cex w16sdtdh wp14">
   <w:body>
     <w:p>
       <w:pPr>
@@ -71,7 +71,7 @@
     </w:p>
     <w:p>
       <w:pPr>
-        <w:pStyle w:val="ListParagraph"/>
+        <w:pStyle w:val="ListeParagraf"/>
         <w:numPr>
           <w:ilvl w:val="0"/>
           <w:numId w:val="1"/>
@@ -118,7 +118,7 @@
     </w:p>
     <w:tbl>
       <w:tblPr>
-        <w:tblStyle w:val="TableGrid"/>
+        <w:tblStyle w:val="TabloKlavuzu"/>
         <w:tblW w:w="0" w:type="auto"/>
         <w:jc w:val="center"/>
         <w:tblLook w:val="04A0" w:firstRow="1" w:lastRow="0" w:firstColumn="1" w:lastColumn="0" w:noHBand="0" w:noVBand="1"/>
@@ -215,7 +215,7 @@
                 <w:sz w:val="24"/>
                 <w:szCs w:val="24"/>
               </w:rPr>
-              <w:t>100</w:t>
+              <w:t>?</w:t>
             </w:r>
           </w:p>
         </w:tc>
@@ -268,7 +268,7 @@
                 <w:sz w:val="24"/>
                 <w:szCs w:val="24"/>
               </w:rPr>
-              <w:t>97</w:t>
+              <w:t>?</w:t>
             </w:r>
           </w:p>
         </w:tc>
@@ -319,7 +319,7 @@
     </w:p>
     <w:p>
       <w:pPr>
-        <w:pStyle w:val="ListParagraph"/>
+        <w:pStyle w:val="ListeParagraf"/>
         <w:numPr>
           <w:ilvl w:val="0"/>
           <w:numId w:val="1"/>
@@ -395,7 +395,7 @@
 </file>
 
 <file path=word/numbering.xml><?xml version="1.0" encoding="utf-8"?>
-<w:numbering xmlns:wpc="http://schemas.microsoft.com/office/word/2010/wordprocessingCanvas" xmlns:cx="http://schemas.microsoft.com/office/drawing/2014/chartex" xmlns:cx1="http://schemas.microsoft.com/office/drawing/2015/9/8/chartex" xmlns:cx2="http://schemas.microsoft.com/office/drawing/2015/10/21/chartex" xmlns:cx3="http://schemas.microsoft.com/office/drawing/2016/5/9/chartex" xmlns:cx4="http://schemas.microsoft.com/office/drawing/2016/5/10/chartex" xmlns:cx5="http://schemas.microsoft.com/office/drawing/2016/5/11/chartex" xmlns:cx6="http://schemas.microsoft.com/office/drawing/2016/5/12/chartex" xmlns:cx7="http://schemas.microsoft.com/office/drawing/2016/5/13/chartex" xmlns:cx8="http://schemas.microsoft.com/office/drawing/2016/5/14/chartex" xmlns:mc="http://schemas.openxmlformats.org/markup-compatibility/2006" xmlns:aink="http://schemas.microsoft.com/office/drawing/2016/ink" xmlns:am3d="http://schemas.microsoft.com/office/drawing/2017/model3d" xmlns:o="urn:schemas-microsoft-com:office:office" xmlns:r="http://schemas.openxmlformats.org/officeDocument/2006/relationships" xmlns:m="http://schemas.openxmlformats.org/officeDocument/2006/math" xmlns:v="urn:schemas-microsoft-com:vml" xmlns:wp14="http://schemas.microsoft.com/office/word/2010/wordprocessingDrawing" xmlns:wp="http://schemas.openxmlformats.org/drawingml/2006/wordprocessingDrawing" xmlns:w10="urn:schemas-microsoft-com:office:word" xmlns:w="http://schemas.openxmlformats.org/wordprocessingml/2006/main" xmlns:w14="http://schemas.microsoft.com/office/word/2010/wordml" xmlns:w15="http://schemas.microsoft.com/office/word/2012/wordml" xmlns:w16cex="http://schemas.microsoft.com/office/word/2018/wordml/cex" xmlns:w16cid="http://schemas.microsoft.com/office/word/2016/wordml/cid" xmlns:w16="http://schemas.microsoft.com/office/word/2018/wordml" xmlns:w16sdtdh="http://schemas.microsoft.com/office/word/2020/wordml/sdtdatahash" xmlns:w16se="http://schemas.microsoft.com/office/word/2015/wordml/symex" xmlns:wpg="http://schemas.microsoft.com/office/word/2010/wordprocessingGroup" xmlns:wpi="http://schemas.microsoft.com/office/word/2010/wordprocessingInk" xmlns:wne="http://schemas.microsoft.com/office/word/2006/wordml" xmlns:wps="http://schemas.microsoft.com/office/word/2010/wordprocessingShape" mc:Ignorable="w14 w15 w16se w16cid w16 w16cex w16sdtdh wp14">
+<w:numbering xmlns:wpc="http://schemas.microsoft.com/office/word/2010/wordprocessingCanvas" xmlns:cx="http://schemas.microsoft.com/office/drawing/2014/chartex" xmlns:cx1="http://schemas.microsoft.com/office/drawing/2015/9/8/chartex" xmlns:cx2="http://schemas.microsoft.com/office/drawing/2015/10/21/chartex" xmlns:cx3="http://schemas.microsoft.com/office/drawing/2016/5/9/chartex" xmlns:cx4="http://schemas.microsoft.com/office/drawing/2016/5/10/chartex" xmlns:cx5="http://schemas.microsoft.com/office/drawing/2016/5/11/chartex" xmlns:cx6="http://schemas.microsoft.com/office/drawing/2016/5/12/chartex" xmlns:cx7="http://schemas.microsoft.com/office/drawing/2016/5/13/chartex" xmlns:cx8="http://schemas.microsoft.com/office/drawing/2016/5/14/chartex" xmlns:mc="http://schemas.openxmlformats.org/markup-compatibility/2006" xmlns:aink="http://schemas.microsoft.com/office/drawing/2016/ink" xmlns:am3d="http://schemas.microsoft.com/office/drawing/2017/model3d" xmlns:o="urn:schemas-microsoft-com:office:office" xmlns:oel="http://schemas.microsoft.com/office/2019/extlst" xmlns:r="http://schemas.openxmlformats.org/officeDocument/2006/relationships" xmlns:m="http://schemas.openxmlformats.org/officeDocument/2006/math" xmlns:v="urn:schemas-microsoft-com:vml" xmlns:wp14="http://schemas.microsoft.com/office/word/2010/wordprocessingDrawing" xmlns:wp="http://schemas.openxmlformats.org/drawingml/2006/wordprocessingDrawing" xmlns:w10="urn:schemas-microsoft-com:office:word" xmlns:w="http://schemas.openxmlformats.org/wordprocessingml/2006/main" xmlns:w14="http://schemas.microsoft.com/office/word/2010/wordml" xmlns:w15="http://schemas.microsoft.com/office/word/2012/wordml" xmlns:w16cex="http://schemas.microsoft.com/office/word/2018/wordml/cex" xmlns:w16cid="http://schemas.microsoft.com/office/word/2016/wordml/cid" xmlns:w16="http://schemas.microsoft.com/office/word/2018/wordml" xmlns:w16sdtdh="http://schemas.microsoft.com/office/word/2020/wordml/sdtdatahash" xmlns:w16se="http://schemas.microsoft.com/office/word/2015/wordml/symex" xmlns:wpg="http://schemas.microsoft.com/office/word/2010/wordprocessingGroup" xmlns:wpi="http://schemas.microsoft.com/office/word/2010/wordprocessingInk" xmlns:wne="http://schemas.microsoft.com/office/word/2006/wordml" xmlns:wps="http://schemas.microsoft.com/office/word/2010/wordprocessingShape" mc:Ignorable="w14 w15 w16se w16cid w16 w16cex w16sdtdh wp14">
   <w:abstractNum w:abstractNumId="0" w15:restartNumberingAfterBreak="0">
     <w:nsid w:val="46421A0C"/>
     <w:multiLevelType w:val="hybridMultilevel"/>
@@ -485,7 +485,7 @@
       </w:pPr>
     </w:lvl>
   </w:abstractNum>
-  <w:num w:numId="1">
+  <w:num w:numId="1" w16cid:durableId="1674532514">
     <w:abstractNumId w:val="0"/>
   </w:num>
 </w:numbering>
@@ -893,13 +893,13 @@
       <w:lang w:val="tr-TR"/>
     </w:rPr>
   </w:style>
-  <w:style w:type="character" w:default="1" w:styleId="DefaultParagraphFont">
+  <w:style w:type="character" w:default="1" w:styleId="VarsaylanParagrafYazTipi">
     <w:name w:val="Default Paragraph Font"/>
     <w:uiPriority w:val="1"/>
     <w:semiHidden/>
     <w:unhideWhenUsed/>
   </w:style>
-  <w:style w:type="table" w:default="1" w:styleId="TableNormal">
+  <w:style w:type="table" w:default="1" w:styleId="NormalTablo">
     <w:name w:val="Normal Table"/>
     <w:uiPriority w:val="99"/>
     <w:semiHidden/>
@@ -914,13 +914,13 @@
       </w:tblCellMar>
     </w:tblPr>
   </w:style>
-  <w:style w:type="numbering" w:default="1" w:styleId="NoList">
+  <w:style w:type="numbering" w:default="1" w:styleId="ListeYok">
     <w:name w:val="No List"/>
     <w:uiPriority w:val="99"/>
     <w:semiHidden/>
     <w:unhideWhenUsed/>
   </w:style>
-  <w:style w:type="paragraph" w:styleId="ListParagraph">
+  <w:style w:type="paragraph" w:styleId="ListeParagraf">
     <w:name w:val="List Paragraph"/>
     <w:basedOn w:val="Normal"/>
     <w:uiPriority w:val="34"/>
@@ -931,9 +931,9 @@
       <w:contextualSpacing/>
     </w:pPr>
   </w:style>
-  <w:style w:type="table" w:styleId="TableGrid">
+  <w:style w:type="table" w:styleId="TabloKlavuzu">
     <w:name w:val="Table Grid"/>
-    <w:basedOn w:val="TableNormal"/>
+    <w:basedOn w:val="NormalTablo"/>
     <w:uiPriority w:val="39"/>
     <w:rsid w:val="0098122D"/>
     <w:pPr>

</xml_diff>